<commit_message>
Additional content from Pro Serv
Analytics rules and parsing policies from Pro Serv.
</commit_message>
<xml_diff>
--- a/README.docx
+++ b/README.docx
@@ -33,7 +33,7 @@
       </w:tblPr>
       <w:tblGrid>
         <w:gridCol w:w="1960"/>
-        <w:gridCol w:w="2878"/>
+        <w:gridCol w:w="3248"/>
       </w:tblGrid>
       <w:tr>
         <w:trPr>
@@ -359,6 +359,17 @@
                 <w14:ligatures w14:val="none"/>
               </w:rPr>
             </w:pPr>
+            <w:proofErr w:type="spellStart"/>
+            <w:r>
+              <w:rPr>
+                <w:rFonts w:ascii="Calibri" w:eastAsia="Times New Roman" w:hAnsi="Calibri" w:cs="Calibri"/>
+                <w:color w:val="000000"/>
+                <w:kern w:val="0"/>
+                <w14:ligatures w14:val="none"/>
+              </w:rPr>
+              <w:t>Object_name.processingpolicy.lre</w:t>
+            </w:r>
+            <w:proofErr w:type="spellEnd"/>
           </w:p>
         </w:tc>
       </w:tr>

</xml_diff>